<commit_message>
Update Evidences file practice 2
</commit_message>
<xml_diff>
--- a/Evidencia Classroom/Práctica 2 - Git flow completo.docx
+++ b/Evidencia Classroom/Práctica 2 - Git flow completo.docx
@@ -5,7 +5,7 @@
     <w:p>
       <w:pPr>
         <w:spacing w:after="0"/>
-        <w:ind w:left="10" w:hanging="10"/>
+        <w:ind w:hanging="10"/>
         <w:jc w:val="center"/>
         <w:rPr>
           <w:rFonts w:ascii="Arial" w:eastAsia="Times New Roman" w:hAnsi="Arial" w:cs="Arial"/>
@@ -28,7 +28,7 @@
     <w:p>
       <w:pPr>
         <w:spacing w:after="20"/>
-        <w:ind w:left="744" w:hanging="10"/>
+        <w:ind w:hanging="10"/>
         <w:jc w:val="center"/>
         <w:rPr>
           <w:rFonts w:ascii="Arial" w:eastAsia="Times New Roman" w:hAnsi="Arial" w:cs="Arial"/>
@@ -41,7 +41,7 @@
     <w:p>
       <w:pPr>
         <w:spacing w:after="20"/>
-        <w:ind w:left="744" w:hanging="10"/>
+        <w:ind w:hanging="10"/>
         <w:jc w:val="center"/>
         <w:rPr>
           <w:rFonts w:ascii="Arial" w:eastAsia="Times New Roman" w:hAnsi="Arial" w:cs="Arial"/>
@@ -54,7 +54,7 @@
     <w:p>
       <w:pPr>
         <w:spacing w:after="20"/>
-        <w:ind w:left="744" w:hanging="10"/>
+        <w:ind w:hanging="10"/>
         <w:jc w:val="center"/>
         <w:rPr>
           <w:rFonts w:ascii="Arial" w:hAnsi="Arial" w:cs="Arial"/>
@@ -75,7 +75,6 @@
     <w:p>
       <w:pPr>
         <w:spacing w:after="0"/>
-        <w:ind w:left="256"/>
         <w:jc w:val="center"/>
         <w:rPr>
           <w:rFonts w:eastAsia="Times New Roman" w:cs="Times New Roman"/>
@@ -88,7 +87,6 @@
     <w:p>
       <w:pPr>
         <w:spacing w:after="0"/>
-        <w:ind w:left="256"/>
         <w:jc w:val="center"/>
         <w:rPr>
           <w:rFonts w:ascii="Arial" w:eastAsia="Times New Roman" w:hAnsi="Arial" w:cs="Arial"/>
@@ -104,23 +102,24 @@
           <w:sz w:val="24"/>
           <w:szCs w:val="20"/>
         </w:rPr>
-        <w:t xml:space="preserve">MAESTRÍA EN GESTIÓN DE TECNOLOGÍAS DE LA INFORMACIÓN Y LA COMUNICACIÓN </w:t>
+        <w:t>MAESTRÍA EN GESTIÓN DE TECNOLOGÍAS DE LA INFORMACIÓN Y LA COMUNICACIÓN</w:t>
       </w:r>
     </w:p>
     <w:p>
       <w:pPr>
         <w:spacing w:after="0"/>
+        <w:jc w:val="center"/>
       </w:pPr>
     </w:p>
     <w:p>
       <w:pPr>
         <w:spacing w:after="0"/>
+        <w:jc w:val="center"/>
       </w:pPr>
     </w:p>
     <w:p>
       <w:pPr>
         <w:spacing w:after="0"/>
-        <w:ind w:left="319"/>
         <w:jc w:val="center"/>
         <w:rPr>
           <w:rFonts w:eastAsia="Times New Roman" w:cs="Times New Roman"/>
@@ -155,7 +154,7 @@
                     </pic:cNvPicPr>
                   </pic:nvPicPr>
                   <pic:blipFill>
-                    <a:blip r:embed="rId4" cstate="print">
+                    <a:blip r:embed="rId5" cstate="print">
                       <a:extLst>
                         <a:ext uri="{28A0092B-C50C-407E-A947-70E740481C1C}">
                           <a14:useLocalDpi xmlns:a14="http://schemas.microsoft.com/office/drawing/2010/main" val="0"/>
@@ -190,7 +189,6 @@
     <w:p>
       <w:pPr>
         <w:spacing w:after="0"/>
-        <w:ind w:left="319"/>
         <w:jc w:val="center"/>
         <w:rPr>
           <w:rFonts w:eastAsia="Times New Roman" w:cs="Times New Roman"/>
@@ -225,6 +223,7 @@
       <w:pPr>
         <w:spacing w:after="13" w:line="249" w:lineRule="auto"/>
         <w:ind w:right="553"/>
+        <w:jc w:val="center"/>
         <w:rPr>
           <w:rFonts w:eastAsia="Times New Roman" w:cs="Times New Roman"/>
           <w:b/>
@@ -234,7 +233,7 @@
     <w:p>
       <w:pPr>
         <w:spacing w:after="13" w:line="249" w:lineRule="auto"/>
-        <w:ind w:left="1716" w:right="553" w:hanging="10"/>
+        <w:ind w:right="553" w:hanging="10"/>
         <w:jc w:val="center"/>
         <w:rPr>
           <w:rFonts w:eastAsia="Times New Roman" w:cs="Times New Roman"/>
@@ -256,7 +255,7 @@
     <w:p>
       <w:pPr>
         <w:spacing w:after="13" w:line="249" w:lineRule="auto"/>
-        <w:ind w:left="1716" w:right="553" w:hanging="10"/>
+        <w:ind w:right="553" w:hanging="10"/>
         <w:jc w:val="center"/>
         <w:rPr>
           <w:rFonts w:ascii="Arial" w:eastAsia="Times New Roman" w:hAnsi="Arial" w:cs="Arial"/>
@@ -278,7 +277,7 @@
     <w:p>
       <w:pPr>
         <w:spacing w:after="13" w:line="249" w:lineRule="auto"/>
-        <w:ind w:left="1716" w:right="553" w:hanging="10"/>
+        <w:ind w:right="553" w:hanging="10"/>
         <w:jc w:val="center"/>
         <w:rPr>
           <w:rFonts w:ascii="Arial" w:eastAsia="Times New Roman" w:hAnsi="Arial" w:cs="Arial"/>
@@ -300,7 +299,7 @@
     <w:p>
       <w:pPr>
         <w:spacing w:after="13" w:line="249" w:lineRule="auto"/>
-        <w:ind w:left="1716" w:right="553" w:hanging="10"/>
+        <w:ind w:right="553" w:hanging="10"/>
         <w:jc w:val="center"/>
         <w:rPr>
           <w:rFonts w:eastAsia="Times New Roman" w:cs="Times New Roman"/>
@@ -311,7 +310,7 @@
     <w:p>
       <w:pPr>
         <w:spacing w:after="13" w:line="249" w:lineRule="auto"/>
-        <w:ind w:left="1716" w:right="553" w:hanging="10"/>
+        <w:ind w:right="553" w:hanging="10"/>
         <w:jc w:val="center"/>
         <w:rPr>
           <w:rFonts w:eastAsia="Times New Roman" w:cs="Times New Roman"/>
@@ -322,7 +321,7 @@
     <w:p>
       <w:pPr>
         <w:spacing w:after="13" w:line="249" w:lineRule="auto"/>
-        <w:ind w:left="1716" w:right="553" w:hanging="10"/>
+        <w:ind w:right="553" w:hanging="10"/>
         <w:jc w:val="center"/>
         <w:rPr>
           <w:rFonts w:ascii="Arial" w:eastAsia="Times New Roman" w:hAnsi="Arial" w:cs="Arial"/>
@@ -383,13 +382,13 @@
           <w:sz w:val="24"/>
           <w:szCs w:val="24"/>
         </w:rPr>
-        <w:t>Scala Basico</w:t>
+        <w:t>Scala Básico</w:t>
       </w:r>
     </w:p>
     <w:p>
       <w:pPr>
         <w:spacing w:after="13" w:line="249" w:lineRule="auto"/>
-        <w:ind w:left="1716" w:right="553" w:hanging="10"/>
+        <w:ind w:right="553" w:hanging="10"/>
         <w:jc w:val="center"/>
         <w:rPr>
           <w:rFonts w:eastAsia="Times New Roman" w:cs="Times New Roman"/>
@@ -403,6 +402,7 @@
       <w:pPr>
         <w:spacing w:after="13" w:line="249" w:lineRule="auto"/>
         <w:ind w:right="553"/>
+        <w:jc w:val="center"/>
         <w:rPr>
           <w:rFonts w:eastAsia="Times New Roman" w:cs="Times New Roman"/>
           <w:b/>
@@ -414,8 +414,8 @@
     <w:p>
       <w:pPr>
         <w:spacing w:after="13" w:line="249" w:lineRule="auto"/>
-        <w:ind w:left="1716" w:right="553" w:hanging="10"/>
-        <w:jc w:val="right"/>
+        <w:ind w:right="553" w:hanging="10"/>
+        <w:jc w:val="center"/>
         <w:rPr>
           <w:rFonts w:eastAsia="Times New Roman" w:cs="Times New Roman"/>
           <w:b/>
@@ -439,7 +439,7 @@
           <w:sz w:val="28"/>
           <w:szCs w:val="28"/>
         </w:rPr>
-        <w:t xml:space="preserve">, 2023, Tijuana Baja California, México </w:t>
+        <w:t xml:space="preserve"> 2023, Tijuana Baja California, México</w:t>
       </w:r>
     </w:p>
     <w:p>
@@ -458,13 +458,19 @@
       </w:r>
     </w:p>
     <w:p>
-      <w:r>
+      <w:pPr>
+        <w:keepNext/>
+      </w:pPr>
+      <w:r>
+        <w:rPr>
+          <w:noProof/>
+        </w:rPr>
         <w:lastRenderedPageBreak/>
         <w:drawing>
-          <wp:inline distT="0" distB="0" distL="0" distR="0" wp14:anchorId="25AE45A0" wp14:editId="3CE59CDB">
-            <wp:extent cx="5943600" cy="5497830"/>
-            <wp:effectExtent l="0" t="0" r="0" b="0"/>
-            <wp:docPr id="82161420" name="Picture 1" descr="A screenshot of a computer program&#10;&#10;Description automatically generated"/>
+          <wp:inline distT="0" distB="0" distL="0" distR="0" wp14:anchorId="7C756DC4" wp14:editId="3E1915A7">
+            <wp:extent cx="5946870" cy="3087798"/>
+            <wp:effectExtent l="133350" t="76200" r="53975" b="113030"/>
+            <wp:docPr id="1137910583" name="Picture 1"/>
             <wp:cNvGraphicFramePr>
               <a:graphicFrameLocks xmlns:a="http://schemas.openxmlformats.org/drawingml/2006/main" noChangeAspect="1"/>
             </wp:cNvGraphicFramePr>
@@ -472,11 +478,18 @@
               <a:graphicData uri="http://schemas.openxmlformats.org/drawingml/2006/picture">
                 <pic:pic xmlns:pic="http://schemas.openxmlformats.org/drawingml/2006/picture">
                   <pic:nvPicPr>
-                    <pic:cNvPr id="82161420" name="Picture 1" descr="A screenshot of a computer program&#10;&#10;Description automatically generated"/>
+                    <pic:cNvPr id="1137910583" name="Picture 1"/>
                     <pic:cNvPicPr/>
                   </pic:nvPicPr>
                   <pic:blipFill>
-                    <a:blip r:embed="rId5"/>
+                    <a:blip r:embed="rId6">
+                      <a:extLst>
+                        <a:ext uri="{28A0092B-C50C-407E-A947-70E740481C1C}">
+                          <a14:useLocalDpi xmlns:a14="http://schemas.microsoft.com/office/drawing/2010/main" val="0"/>
+                        </a:ext>
+                      </a:extLst>
+                    </a:blip>
+                    <a:srcRect t="8022" b="8022"/>
                     <a:stretch>
                       <a:fillRect/>
                     </a:stretch>
@@ -484,11 +497,35 @@
                   <pic:spPr>
                     <a:xfrm>
                       <a:off x="0" y="0"/>
-                      <a:ext cx="5943600" cy="5497830"/>
+                      <a:ext cx="5946870" cy="3087798"/>
                     </a:xfrm>
-                    <a:prstGeom prst="rect">
-                      <a:avLst/>
+                    <a:prstGeom prst="roundRect">
+                      <a:avLst>
+                        <a:gd name="adj" fmla="val 16667"/>
+                      </a:avLst>
                     </a:prstGeom>
+                    <a:ln>
+                      <a:noFill/>
+                    </a:ln>
+                    <a:effectLst>
+                      <a:outerShdw blurRad="76200" dist="38100" dir="7800000" algn="tl" rotWithShape="0">
+                        <a:srgbClr val="000000">
+                          <a:alpha val="40000"/>
+                        </a:srgbClr>
+                      </a:outerShdw>
+                    </a:effectLst>
+                    <a:scene3d>
+                      <a:camera prst="orthographicFront"/>
+                      <a:lightRig rig="contrasting" dir="t">
+                        <a:rot lat="0" lon="0" rev="4200000"/>
+                      </a:lightRig>
+                    </a:scene3d>
+                    <a:sp3d prstMaterial="plastic">
+                      <a:bevelT w="381000" h="114300" prst="relaxedInset"/>
+                      <a:contourClr>
+                        <a:srgbClr val="969696"/>
+                      </a:contourClr>
+                    </a:sp3d>
                   </pic:spPr>
                 </pic:pic>
               </a:graphicData>
@@ -498,12 +535,86 @@
       </w:r>
     </w:p>
     <w:p>
-      <w:r>
-        <w:lastRenderedPageBreak/>
+      <w:pPr>
+        <w:pStyle w:val="Caption"/>
+        <w:jc w:val="center"/>
+        <w:rPr>
+          <w:color w:val="auto"/>
+          <w:sz w:val="22"/>
+          <w:szCs w:val="22"/>
+        </w:rPr>
+      </w:pPr>
+      <w:r>
+        <w:rPr>
+          <w:color w:val="auto"/>
+          <w:sz w:val="22"/>
+          <w:szCs w:val="22"/>
+        </w:rPr>
+        <w:t xml:space="preserve">Imagen </w:t>
+      </w:r>
+      <w:r>
+        <w:rPr>
+          <w:color w:val="auto"/>
+          <w:sz w:val="22"/>
+          <w:szCs w:val="22"/>
+        </w:rPr>
+        <w:fldChar w:fldCharType="begin"/>
+      </w:r>
+      <w:r>
+        <w:rPr>
+          <w:color w:val="auto"/>
+          <w:sz w:val="22"/>
+          <w:szCs w:val="22"/>
+        </w:rPr>
+        <w:instrText xml:space="preserve"> SEQ Imagen \* ARABIC </w:instrText>
+      </w:r>
+      <w:r>
+        <w:rPr>
+          <w:color w:val="auto"/>
+          <w:sz w:val="22"/>
+          <w:szCs w:val="22"/>
+        </w:rPr>
+        <w:fldChar w:fldCharType="separate"/>
+      </w:r>
+      <w:r>
+        <w:rPr>
+          <w:noProof/>
+          <w:color w:val="auto"/>
+          <w:sz w:val="22"/>
+          <w:szCs w:val="22"/>
+        </w:rPr>
+        <w:t>1</w:t>
+      </w:r>
+      <w:r>
+        <w:rPr>
+          <w:color w:val="auto"/>
+          <w:sz w:val="22"/>
+          <w:szCs w:val="22"/>
+        </w:rPr>
+        <w:fldChar w:fldCharType="end"/>
+      </w:r>
+      <w:r>
+        <w:rPr>
+          <w:color w:val="auto"/>
+          <w:sz w:val="22"/>
+          <w:szCs w:val="22"/>
+        </w:rPr>
+        <w:t xml:space="preserve"> - Archivo Readme en Github</w:t>
+      </w:r>
+    </w:p>
+    <w:p/>
+    <w:p>
+      <w:pPr>
+        <w:keepNext/>
+      </w:pPr>
+      <w:r>
+        <w:rPr>
+          <w:noProof/>
+        </w:rPr>
         <w:drawing>
-          <wp:inline distT="0" distB="0" distL="0" distR="0" wp14:anchorId="6FB93CC0" wp14:editId="76D47B88">
-            <wp:extent cx="5943600" cy="5456555"/>
-            <wp:effectExtent l="0" t="0" r="0" b="0"/>
+          <wp:inline distT="0" distB="0" distL="0" distR="0" wp14:anchorId="59A4AD27" wp14:editId="01734F6F">
+            <wp:extent cx="5942330" cy="3200400"/>
+            <wp:effectExtent l="133350" t="76200" r="58420" b="114300"/>
             <wp:docPr id="1264668452" name="Picture 1" descr="A screenshot of a computer program&#10;&#10;Description automatically generated"/>
             <wp:cNvGraphicFramePr>
               <a:graphicFrameLocks xmlns:a="http://schemas.openxmlformats.org/drawingml/2006/main" noChangeAspect="1"/>
@@ -516,47 +627,6 @@
                     <pic:cNvPicPr/>
                   </pic:nvPicPr>
                   <pic:blipFill>
-                    <a:blip r:embed="rId6"/>
-                    <a:stretch>
-                      <a:fillRect/>
-                    </a:stretch>
-                  </pic:blipFill>
-                  <pic:spPr>
-                    <a:xfrm>
-                      <a:off x="0" y="0"/>
-                      <a:ext cx="5943600" cy="5456555"/>
-                    </a:xfrm>
-                    <a:prstGeom prst="rect">
-                      <a:avLst/>
-                    </a:prstGeom>
-                  </pic:spPr>
-                </pic:pic>
-              </a:graphicData>
-            </a:graphic>
-          </wp:inline>
-        </w:drawing>
-      </w:r>
-    </w:p>
-    <w:p/>
-    <w:p>
-      <w:r>
-        <w:lastRenderedPageBreak/>
-        <w:drawing>
-          <wp:inline distT="0" distB="0" distL="0" distR="0" wp14:anchorId="5CB67F75" wp14:editId="69C063EB">
-            <wp:extent cx="5943600" cy="3676015"/>
-            <wp:effectExtent l="0" t="0" r="0" b="0"/>
-            <wp:docPr id="1227924337" name="Picture 1" descr="A screenshot of a computer&#10;&#10;Description automatically generated"/>
-            <wp:cNvGraphicFramePr>
-              <a:graphicFrameLocks xmlns:a="http://schemas.openxmlformats.org/drawingml/2006/main" noChangeAspect="1"/>
-            </wp:cNvGraphicFramePr>
-            <a:graphic xmlns:a="http://schemas.openxmlformats.org/drawingml/2006/main">
-              <a:graphicData uri="http://schemas.openxmlformats.org/drawingml/2006/picture">
-                <pic:pic xmlns:pic="http://schemas.openxmlformats.org/drawingml/2006/picture">
-                  <pic:nvPicPr>
-                    <pic:cNvPr id="1227924337" name="Picture 1" descr="A screenshot of a computer&#10;&#10;Description automatically generated"/>
-                    <pic:cNvPicPr/>
-                  </pic:nvPicPr>
-                  <pic:blipFill>
                     <a:blip r:embed="rId7"/>
                     <a:stretch>
                       <a:fillRect/>
@@ -565,11 +635,35 @@
                   <pic:spPr>
                     <a:xfrm>
                       <a:off x="0" y="0"/>
-                      <a:ext cx="5943600" cy="3676015"/>
+                      <a:ext cx="5947416" cy="3203139"/>
                     </a:xfrm>
-                    <a:prstGeom prst="rect">
-                      <a:avLst/>
+                    <a:prstGeom prst="roundRect">
+                      <a:avLst>
+                        <a:gd name="adj" fmla="val 16667"/>
+                      </a:avLst>
                     </a:prstGeom>
+                    <a:ln>
+                      <a:noFill/>
+                    </a:ln>
+                    <a:effectLst>
+                      <a:outerShdw blurRad="76200" dist="38100" dir="7800000" algn="tl" rotWithShape="0">
+                        <a:srgbClr val="000000">
+                          <a:alpha val="40000"/>
+                        </a:srgbClr>
+                      </a:outerShdw>
+                    </a:effectLst>
+                    <a:scene3d>
+                      <a:camera prst="orthographicFront"/>
+                      <a:lightRig rig="contrasting" dir="t">
+                        <a:rot lat="0" lon="0" rev="4200000"/>
+                      </a:lightRig>
+                    </a:scene3d>
+                    <a:sp3d prstMaterial="plastic">
+                      <a:bevelT w="381000" h="114300" prst="relaxedInset"/>
+                      <a:contourClr>
+                        <a:srgbClr val="969696"/>
+                      </a:contourClr>
+                    </a:sp3d>
                   </pic:spPr>
                 </pic:pic>
               </a:graphicData>
@@ -578,13 +672,88 @@
         </w:drawing>
       </w:r>
     </w:p>
+    <w:p>
+      <w:pPr>
+        <w:pStyle w:val="Caption"/>
+        <w:jc w:val="center"/>
+        <w:rPr>
+          <w:color w:val="auto"/>
+          <w:sz w:val="22"/>
+          <w:szCs w:val="22"/>
+        </w:rPr>
+      </w:pPr>
+      <w:r>
+        <w:rPr>
+          <w:color w:val="auto"/>
+          <w:sz w:val="22"/>
+          <w:szCs w:val="22"/>
+        </w:rPr>
+        <w:t xml:space="preserve">Imagen </w:t>
+      </w:r>
+      <w:r>
+        <w:rPr>
+          <w:color w:val="auto"/>
+          <w:sz w:val="22"/>
+          <w:szCs w:val="22"/>
+        </w:rPr>
+        <w:fldChar w:fldCharType="begin"/>
+      </w:r>
+      <w:r>
+        <w:rPr>
+          <w:color w:val="auto"/>
+          <w:sz w:val="22"/>
+          <w:szCs w:val="22"/>
+        </w:rPr>
+        <w:instrText xml:space="preserve"> SEQ Imagen \* ARABIC </w:instrText>
+      </w:r>
+      <w:r>
+        <w:rPr>
+          <w:color w:val="auto"/>
+          <w:sz w:val="22"/>
+          <w:szCs w:val="22"/>
+        </w:rPr>
+        <w:fldChar w:fldCharType="separate"/>
+      </w:r>
+      <w:r>
+        <w:rPr>
+          <w:noProof/>
+          <w:color w:val="auto"/>
+          <w:sz w:val="22"/>
+          <w:szCs w:val="22"/>
+        </w:rPr>
+        <w:t>2</w:t>
+      </w:r>
+      <w:r>
+        <w:rPr>
+          <w:color w:val="auto"/>
+          <w:sz w:val="22"/>
+          <w:szCs w:val="22"/>
+        </w:rPr>
+        <w:fldChar w:fldCharType="end"/>
+      </w:r>
+      <w:r>
+        <w:rPr>
+          <w:color w:val="auto"/>
+          <w:sz w:val="22"/>
+          <w:szCs w:val="22"/>
+        </w:rPr>
+        <w:t xml:space="preserve"> - Archivo Fuente de Readme (Visual Code)</w:t>
+      </w:r>
+    </w:p>
     <w:p/>
     <w:p>
-      <w:r>
+      <w:pPr>
+        <w:keepNext/>
+      </w:pPr>
+      <w:r>
+        <w:rPr>
+          <w:noProof/>
+        </w:rPr>
+        <w:lastRenderedPageBreak/>
         <w:drawing>
-          <wp:inline distT="0" distB="0" distL="0" distR="0" wp14:anchorId="192C6FAF" wp14:editId="767B3A02">
+          <wp:inline distT="0" distB="0" distL="0" distR="0" wp14:anchorId="5581E729" wp14:editId="3C89A7E2">
             <wp:extent cx="5943600" cy="3324860"/>
-            <wp:effectExtent l="0" t="0" r="0" b="0"/>
+            <wp:effectExtent l="133350" t="76200" r="57150" b="123190"/>
             <wp:docPr id="1775317460" name="Picture 1" descr="A screenshot of a computer&#10;&#10;Description automatically generated"/>
             <wp:cNvGraphicFramePr>
               <a:graphicFrameLocks xmlns:a="http://schemas.openxmlformats.org/drawingml/2006/main" noChangeAspect="1"/>
@@ -607,9 +776,33 @@
                       <a:off x="0" y="0"/>
                       <a:ext cx="5943600" cy="3324860"/>
                     </a:xfrm>
-                    <a:prstGeom prst="rect">
-                      <a:avLst/>
+                    <a:prstGeom prst="roundRect">
+                      <a:avLst>
+                        <a:gd name="adj" fmla="val 16667"/>
+                      </a:avLst>
                     </a:prstGeom>
+                    <a:ln>
+                      <a:noFill/>
+                    </a:ln>
+                    <a:effectLst>
+                      <a:outerShdw blurRad="76200" dist="38100" dir="7800000" algn="tl" rotWithShape="0">
+                        <a:srgbClr val="000000">
+                          <a:alpha val="40000"/>
+                        </a:srgbClr>
+                      </a:outerShdw>
+                    </a:effectLst>
+                    <a:scene3d>
+                      <a:camera prst="orthographicFront"/>
+                      <a:lightRig rig="contrasting" dir="t">
+                        <a:rot lat="0" lon="0" rev="4200000"/>
+                      </a:lightRig>
+                    </a:scene3d>
+                    <a:sp3d prstMaterial="plastic">
+                      <a:bevelT w="381000" h="114300" prst="relaxedInset"/>
+                      <a:contourClr>
+                        <a:srgbClr val="969696"/>
+                      </a:contourClr>
+                    </a:sp3d>
                   </pic:spPr>
                 </pic:pic>
               </a:graphicData>
@@ -618,6 +811,228 @@
         </w:drawing>
       </w:r>
     </w:p>
+    <w:p>
+      <w:pPr>
+        <w:pStyle w:val="Caption"/>
+        <w:jc w:val="center"/>
+        <w:rPr>
+          <w:color w:val="auto"/>
+          <w:sz w:val="22"/>
+          <w:szCs w:val="22"/>
+        </w:rPr>
+      </w:pPr>
+      <w:r>
+        <w:rPr>
+          <w:color w:val="auto"/>
+          <w:sz w:val="22"/>
+          <w:szCs w:val="22"/>
+        </w:rPr>
+        <w:t xml:space="preserve">Imagen </w:t>
+      </w:r>
+      <w:r>
+        <w:rPr>
+          <w:color w:val="auto"/>
+          <w:sz w:val="22"/>
+          <w:szCs w:val="22"/>
+        </w:rPr>
+        <w:fldChar w:fldCharType="begin"/>
+      </w:r>
+      <w:r>
+        <w:rPr>
+          <w:color w:val="auto"/>
+          <w:sz w:val="22"/>
+          <w:szCs w:val="22"/>
+        </w:rPr>
+        <w:instrText xml:space="preserve"> SEQ Imagen \* ARABIC </w:instrText>
+      </w:r>
+      <w:r>
+        <w:rPr>
+          <w:color w:val="auto"/>
+          <w:sz w:val="22"/>
+          <w:szCs w:val="22"/>
+        </w:rPr>
+        <w:fldChar w:fldCharType="separate"/>
+      </w:r>
+      <w:r>
+        <w:rPr>
+          <w:noProof/>
+          <w:color w:val="auto"/>
+          <w:sz w:val="22"/>
+          <w:szCs w:val="22"/>
+        </w:rPr>
+        <w:t>3</w:t>
+      </w:r>
+      <w:r>
+        <w:rPr>
+          <w:color w:val="auto"/>
+          <w:sz w:val="22"/>
+          <w:szCs w:val="22"/>
+        </w:rPr>
+        <w:fldChar w:fldCharType="end"/>
+      </w:r>
+      <w:r>
+        <w:rPr>
+          <w:color w:val="auto"/>
+          <w:sz w:val="22"/>
+          <w:szCs w:val="22"/>
+        </w:rPr>
+        <w:t xml:space="preserve"> - Historial de Commits Generados en Github</w:t>
+      </w:r>
+    </w:p>
+    <w:p>
+      <w:pPr>
+        <w:keepNext/>
+      </w:pPr>
+      <w:r>
+        <w:rPr>
+          <w:noProof/>
+        </w:rPr>
+        <w:drawing>
+          <wp:inline distT="0" distB="0" distL="0" distR="0" wp14:anchorId="1C2B0FAF" wp14:editId="1FBAA08B">
+            <wp:extent cx="5943600" cy="3162300"/>
+            <wp:effectExtent l="133350" t="76200" r="57150" b="114300"/>
+            <wp:docPr id="446757811" name="Picture 446757811" descr="A screenshot of a computer program&#10;&#10;Description automatically generated"/>
+            <wp:cNvGraphicFramePr>
+              <a:graphicFrameLocks xmlns:a="http://schemas.openxmlformats.org/drawingml/2006/main" noChangeAspect="1"/>
+            </wp:cNvGraphicFramePr>
+            <a:graphic xmlns:a="http://schemas.openxmlformats.org/drawingml/2006/main">
+              <a:graphicData uri="http://schemas.openxmlformats.org/drawingml/2006/picture">
+                <pic:pic xmlns:pic="http://schemas.openxmlformats.org/drawingml/2006/picture">
+                  <pic:nvPicPr>
+                    <pic:cNvPr id="1264668452" name="Picture 1" descr="A screenshot of a computer program&#10;&#10;Description automatically generated"/>
+                    <pic:cNvPicPr/>
+                  </pic:nvPicPr>
+                  <pic:blipFill>
+                    <a:blip r:embed="rId7"/>
+                    <a:stretch>
+                      <a:fillRect/>
+                    </a:stretch>
+                  </pic:blipFill>
+                  <pic:spPr>
+                    <a:xfrm>
+                      <a:off x="0" y="0"/>
+                      <a:ext cx="5943600" cy="3162300"/>
+                    </a:xfrm>
+                    <a:prstGeom prst="roundRect">
+                      <a:avLst>
+                        <a:gd name="adj" fmla="val 16667"/>
+                      </a:avLst>
+                    </a:prstGeom>
+                    <a:ln>
+                      <a:noFill/>
+                    </a:ln>
+                    <a:effectLst>
+                      <a:outerShdw blurRad="76200" dist="38100" dir="7800000" algn="tl" rotWithShape="0">
+                        <a:srgbClr val="000000">
+                          <a:alpha val="40000"/>
+                        </a:srgbClr>
+                      </a:outerShdw>
+                    </a:effectLst>
+                    <a:scene3d>
+                      <a:camera prst="orthographicFront"/>
+                      <a:lightRig rig="contrasting" dir="t">
+                        <a:rot lat="0" lon="0" rev="4200000"/>
+                      </a:lightRig>
+                    </a:scene3d>
+                    <a:sp3d prstMaterial="plastic">
+                      <a:bevelT w="381000" h="114300" prst="relaxedInset"/>
+                      <a:contourClr>
+                        <a:srgbClr val="969696"/>
+                      </a:contourClr>
+                    </a:sp3d>
+                  </pic:spPr>
+                </pic:pic>
+              </a:graphicData>
+            </a:graphic>
+          </wp:inline>
+        </w:drawing>
+      </w:r>
+    </w:p>
+    <w:p>
+      <w:pPr>
+        <w:pStyle w:val="Caption"/>
+        <w:jc w:val="center"/>
+        <w:rPr>
+          <w:color w:val="auto"/>
+          <w:sz w:val="22"/>
+          <w:szCs w:val="22"/>
+        </w:rPr>
+      </w:pPr>
+      <w:r>
+        <w:rPr>
+          <w:color w:val="auto"/>
+          <w:sz w:val="22"/>
+          <w:szCs w:val="22"/>
+        </w:rPr>
+        <w:t xml:space="preserve">Imagen </w:t>
+      </w:r>
+      <w:r>
+        <w:rPr>
+          <w:color w:val="auto"/>
+          <w:sz w:val="22"/>
+          <w:szCs w:val="22"/>
+        </w:rPr>
+        <w:fldChar w:fldCharType="begin"/>
+      </w:r>
+      <w:r>
+        <w:rPr>
+          <w:color w:val="auto"/>
+          <w:sz w:val="22"/>
+          <w:szCs w:val="22"/>
+        </w:rPr>
+        <w:instrText xml:space="preserve"> SEQ Imagen \* ARABIC </w:instrText>
+      </w:r>
+      <w:r>
+        <w:rPr>
+          <w:color w:val="auto"/>
+          <w:sz w:val="22"/>
+          <w:szCs w:val="22"/>
+        </w:rPr>
+        <w:fldChar w:fldCharType="separate"/>
+      </w:r>
+      <w:r>
+        <w:rPr>
+          <w:color w:val="auto"/>
+          <w:sz w:val="22"/>
+          <w:szCs w:val="22"/>
+        </w:rPr>
+        <w:t>4</w:t>
+      </w:r>
+      <w:r>
+        <w:rPr>
+          <w:color w:val="auto"/>
+          <w:sz w:val="22"/>
+          <w:szCs w:val="22"/>
+        </w:rPr>
+        <w:fldChar w:fldCharType="end"/>
+      </w:r>
+      <w:r>
+        <w:rPr>
+          <w:color w:val="auto"/>
+          <w:sz w:val="22"/>
+          <w:szCs w:val="22"/>
+        </w:rPr>
+        <w:t xml:space="preserve"> - </w:t>
+      </w:r>
+      <w:r>
+        <w:rPr>
+          <w:color w:val="auto"/>
+          <w:sz w:val="22"/>
+          <w:szCs w:val="22"/>
+        </w:rPr>
+        <w:t>Código</w:t>
+      </w:r>
+      <w:r>
+        <w:rPr>
+          <w:color w:val="auto"/>
+          <w:sz w:val="22"/>
+          <w:szCs w:val="22"/>
+        </w:rPr>
+        <w:t xml:space="preserve"> en Scala</w:t>
+      </w:r>
+    </w:p>
+    <w:p/>
+    <w:p/>
     <w:sectPr>
       <w:pgSz w:w="12240" w:h="15840"/>
       <w:pgMar w:top="1440" w:right="1440" w:bottom="1440" w:left="1440" w:header="720" w:footer="720" w:gutter="0"/>
@@ -627,6 +1042,127 @@
     </w:sectPr>
   </w:body>
 </w:document>
+</file>
+
+<file path=word/numbering.xml><?xml version="1.0" encoding="utf-8"?>
+<w:numbering xmlns:wpc="http://schemas.microsoft.com/office/word/2010/wordprocessingCanvas" xmlns:cx="http://schemas.microsoft.com/office/drawing/2014/chartex" xmlns:cx1="http://schemas.microsoft.com/office/drawing/2015/9/8/chartex" xmlns:cx2="http://schemas.microsoft.com/office/drawing/2015/10/21/chartex" xmlns:cx3="http://schemas.microsoft.com/office/drawing/2016/5/9/chartex" xmlns:cx4="http://schemas.microsoft.com/office/drawing/2016/5/10/chartex" xmlns:cx5="http://schemas.microsoft.com/office/drawing/2016/5/11/chartex" xmlns:cx6="http://schemas.microsoft.com/office/drawing/2016/5/12/chartex" xmlns:cx7="http://schemas.microsoft.com/office/drawing/2016/5/13/chartex" xmlns:cx8="http://schemas.microsoft.com/office/drawing/2016/5/14/chartex" xmlns:mc="http://schemas.openxmlformats.org/markup-compatibility/2006" xmlns:aink="http://schemas.microsoft.com/office/drawing/2016/ink" xmlns:am3d="http://schemas.microsoft.com/office/drawing/2017/model3d" xmlns:o="urn:schemas-microsoft-com:office:office" xmlns:oel="http://schemas.microsoft.com/office/2019/extlst" xmlns:r="http://schemas.openxmlformats.org/officeDocument/2006/relationships" xmlns:m="http://schemas.openxmlformats.org/officeDocument/2006/math" xmlns:v="urn:schemas-microsoft-com:vml" xmlns:wp14="http://schemas.microsoft.com/office/word/2010/wordprocessingDrawing" xmlns:wp="http://schemas.openxmlformats.org/drawingml/2006/wordprocessingDrawing" xmlns:w10="urn:schemas-microsoft-com:office:word" xmlns:w="http://schemas.openxmlformats.org/wordprocessingml/2006/main" xmlns:w14="http://schemas.microsoft.com/office/word/2010/wordml" xmlns:w15="http://schemas.microsoft.com/office/word/2012/wordml" xmlns:w16cex="http://schemas.microsoft.com/office/word/2018/wordml/cex" xmlns:w16cid="http://schemas.microsoft.com/office/word/2016/wordml/cid" xmlns:w16="http://schemas.microsoft.com/office/word/2018/wordml" xmlns:w16sdtdh="http://schemas.microsoft.com/office/word/2020/wordml/sdtdatahash" xmlns:w16se="http://schemas.microsoft.com/office/word/2015/wordml/symex" xmlns:wpg="http://schemas.microsoft.com/office/word/2010/wordprocessingGroup" xmlns:wpi="http://schemas.microsoft.com/office/word/2010/wordprocessingInk" xmlns:wne="http://schemas.microsoft.com/office/word/2006/wordml" xmlns:wps="http://schemas.microsoft.com/office/word/2010/wordprocessingShape" mc:Ignorable="w14 w15 w16se w16cid w16 w16cex w16sdtdh wp14">
+  <w:abstractNum w:abstractNumId="0" w15:restartNumberingAfterBreak="0">
+    <w:nsid w:val="556B43F0"/>
+    <w:multiLevelType w:val="hybridMultilevel"/>
+    <w:tmpl w:val="2D48AADA"/>
+    <w:lvl w:ilvl="0" w:tplc="580A0001">
+      <w:start w:val="1"/>
+      <w:numFmt w:val="bullet"/>
+      <w:lvlText w:val=""/>
+      <w:lvlJc w:val="left"/>
+      <w:pPr>
+        <w:ind w:left="720" w:hanging="360"/>
+      </w:pPr>
+      <w:rPr>
+        <w:rFonts w:ascii="Symbol" w:hAnsi="Symbol" w:hint="default"/>
+      </w:rPr>
+    </w:lvl>
+    <w:lvl w:ilvl="1" w:tplc="580A0003" w:tentative="1">
+      <w:start w:val="1"/>
+      <w:numFmt w:val="bullet"/>
+      <w:lvlText w:val="o"/>
+      <w:lvlJc w:val="left"/>
+      <w:pPr>
+        <w:ind w:left="1440" w:hanging="360"/>
+      </w:pPr>
+      <w:rPr>
+        <w:rFonts w:ascii="Courier New" w:hAnsi="Courier New" w:cs="Courier New" w:hint="default"/>
+      </w:rPr>
+    </w:lvl>
+    <w:lvl w:ilvl="2" w:tplc="580A0005" w:tentative="1">
+      <w:start w:val="1"/>
+      <w:numFmt w:val="bullet"/>
+      <w:lvlText w:val=""/>
+      <w:lvlJc w:val="left"/>
+      <w:pPr>
+        <w:ind w:left="2160" w:hanging="360"/>
+      </w:pPr>
+      <w:rPr>
+        <w:rFonts w:ascii="Wingdings" w:hAnsi="Wingdings" w:hint="default"/>
+      </w:rPr>
+    </w:lvl>
+    <w:lvl w:ilvl="3" w:tplc="580A0001" w:tentative="1">
+      <w:start w:val="1"/>
+      <w:numFmt w:val="bullet"/>
+      <w:lvlText w:val=""/>
+      <w:lvlJc w:val="left"/>
+      <w:pPr>
+        <w:ind w:left="2880" w:hanging="360"/>
+      </w:pPr>
+      <w:rPr>
+        <w:rFonts w:ascii="Symbol" w:hAnsi="Symbol" w:hint="default"/>
+      </w:rPr>
+    </w:lvl>
+    <w:lvl w:ilvl="4" w:tplc="580A0003" w:tentative="1">
+      <w:start w:val="1"/>
+      <w:numFmt w:val="bullet"/>
+      <w:lvlText w:val="o"/>
+      <w:lvlJc w:val="left"/>
+      <w:pPr>
+        <w:ind w:left="3600" w:hanging="360"/>
+      </w:pPr>
+      <w:rPr>
+        <w:rFonts w:ascii="Courier New" w:hAnsi="Courier New" w:cs="Courier New" w:hint="default"/>
+      </w:rPr>
+    </w:lvl>
+    <w:lvl w:ilvl="5" w:tplc="580A0005" w:tentative="1">
+      <w:start w:val="1"/>
+      <w:numFmt w:val="bullet"/>
+      <w:lvlText w:val=""/>
+      <w:lvlJc w:val="left"/>
+      <w:pPr>
+        <w:ind w:left="4320" w:hanging="360"/>
+      </w:pPr>
+      <w:rPr>
+        <w:rFonts w:ascii="Wingdings" w:hAnsi="Wingdings" w:hint="default"/>
+      </w:rPr>
+    </w:lvl>
+    <w:lvl w:ilvl="6" w:tplc="580A0001" w:tentative="1">
+      <w:start w:val="1"/>
+      <w:numFmt w:val="bullet"/>
+      <w:lvlText w:val=""/>
+      <w:lvlJc w:val="left"/>
+      <w:pPr>
+        <w:ind w:left="5040" w:hanging="360"/>
+      </w:pPr>
+      <w:rPr>
+        <w:rFonts w:ascii="Symbol" w:hAnsi="Symbol" w:hint="default"/>
+      </w:rPr>
+    </w:lvl>
+    <w:lvl w:ilvl="7" w:tplc="580A0003" w:tentative="1">
+      <w:start w:val="1"/>
+      <w:numFmt w:val="bullet"/>
+      <w:lvlText w:val="o"/>
+      <w:lvlJc w:val="left"/>
+      <w:pPr>
+        <w:ind w:left="5760" w:hanging="360"/>
+      </w:pPr>
+      <w:rPr>
+        <w:rFonts w:ascii="Courier New" w:hAnsi="Courier New" w:cs="Courier New" w:hint="default"/>
+      </w:rPr>
+    </w:lvl>
+    <w:lvl w:ilvl="8" w:tplc="580A0005" w:tentative="1">
+      <w:start w:val="1"/>
+      <w:numFmt w:val="bullet"/>
+      <w:lvlText w:val=""/>
+      <w:lvlJc w:val="left"/>
+      <w:pPr>
+        <w:ind w:left="6480" w:hanging="360"/>
+      </w:pPr>
+      <w:rPr>
+        <w:rFonts w:ascii="Wingdings" w:hAnsi="Wingdings" w:hint="default"/>
+      </w:rPr>
+    </w:lvl>
+  </w:abstractNum>
+  <w:num w:numId="1" w16cid:durableId="151264372">
+    <w:abstractNumId w:val="0"/>
+  </w:num>
+</w:numbering>
 </file>
 
 <file path=word/styles.xml><?xml version="1.0" encoding="utf-8"?>
@@ -1111,6 +1647,36 @@
       <w:lang w:eastAsia="es-419"/>
     </w:rPr>
   </w:style>
+  <w:style w:type="paragraph" w:styleId="ListParagraph">
+    <w:name w:val="List Paragraph"/>
+    <w:basedOn w:val="Normal"/>
+    <w:uiPriority w:val="34"/>
+    <w:qFormat/>
+    <w:rsid w:val="00A660DF"/>
+    <w:pPr>
+      <w:ind w:left="720"/>
+      <w:contextualSpacing/>
+    </w:pPr>
+  </w:style>
+  <w:style w:type="paragraph" w:styleId="Caption">
+    <w:name w:val="caption"/>
+    <w:basedOn w:val="Normal"/>
+    <w:next w:val="Normal"/>
+    <w:uiPriority w:val="35"/>
+    <w:unhideWhenUsed/>
+    <w:qFormat/>
+    <w:rsid w:val="00A660DF"/>
+    <w:pPr>
+      <w:spacing w:after="200" w:line="240" w:lineRule="auto"/>
+    </w:pPr>
+    <w:rPr>
+      <w:i/>
+      <w:iCs/>
+      <w:color w:val="44546A" w:themeColor="text2"/>
+      <w:sz w:val="18"/>
+      <w:szCs w:val="18"/>
+    </w:rPr>
+  </w:style>
 </w:styles>
 </file>
 

</xml_diff>